<commit_message>
tech report updated v2.02 (save error had to create new file)
</commit_message>
<xml_diff>
--- a/Report/Technical Report V2.02.docx
+++ b/Report/Technical Report V2.02.docx
@@ -8372,11 +8372,13 @@
     <w:p>
       <w:pPr>
         <w:rPr>
-          <w:lang w:val="en-IE"/>
-        </w:rPr>
-      </w:pPr>
-      <w:r>
-        <w:rPr>
+          <w:b/>
+          <w:lang w:val="en-IE"/>
+        </w:rPr>
+      </w:pPr>
+      <w:r>
+        <w:rPr>
+          <w:b/>
           <w:lang w:val="en-IE"/>
         </w:rPr>
         <w:t>Post condition</w:t>
@@ -8392,7 +8394,7 @@
         <w:rPr>
           <w:lang w:val="en-IE"/>
         </w:rPr>
-        <w:t>??</w:t>
+        <w:t>None</w:t>
       </w:r>
     </w:p>
     <w:p>
@@ -8539,14 +8541,12 @@
         </w:rPr>
         <w:t xml:space="preserve"> The admin user will then </w:t>
       </w:r>
-      <w:proofErr w:type="gramStart"/>
-      <w:r>
-        <w:rPr>
-          <w:lang w:val="en-IE"/>
-        </w:rPr>
-        <w:t>save</w:t>
-      </w:r>
-      <w:proofErr w:type="gramEnd"/>
+      <w:r>
+        <w:rPr>
+          <w:lang w:val="en-IE"/>
+        </w:rPr>
+        <w:t>save,</w:t>
+      </w:r>
       <w:r>
         <w:rPr>
           <w:lang w:val="en-IE"/>
@@ -10121,7 +10121,6 @@
     <w:p>
       <w:pPr>
         <w:rPr>
-          <w:b/>
           <w:lang w:val="en-IE"/>
         </w:rPr>
       </w:pPr>
@@ -10327,107 +10326,100 @@
         </w:rPr>
         <w:t>to maintain</w:t>
       </w:r>
+      <w:r>
+        <w:rPr>
+          <w:lang w:val="en-GB"/>
+        </w:rPr>
+        <w:t xml:space="preserve"> the system.</w:t>
+      </w:r>
+    </w:p>
+    <w:p>
+      <w:pPr>
+        <w:pStyle w:val="Heading4"/>
+        <w:rPr>
+          <w:lang w:val="en-IE"/>
+        </w:rPr>
+      </w:pPr>
+      <w:r>
+        <w:rPr>
+          <w:lang w:val="en-IE"/>
+        </w:rPr>
+        <w:t>Data requirements</w:t>
+      </w:r>
+    </w:p>
+    <w:p>
+      <w:pPr>
+        <w:pStyle w:val="Heading5"/>
+        <w:rPr>
+          <w:lang w:val="en-IE"/>
+        </w:rPr>
+      </w:pPr>
+      <w:r>
+        <w:rPr>
+          <w:lang w:val="en-IE"/>
+        </w:rPr>
+        <w:t>Database Backup</w:t>
+      </w:r>
+    </w:p>
+    <w:p>
+      <w:pPr>
+        <w:rPr>
+          <w:lang w:val="en-IE"/>
+        </w:rPr>
+      </w:pPr>
+      <w:r>
+        <w:rPr>
+          <w:lang w:val="en-IE"/>
+        </w:rPr>
+        <w:t xml:space="preserve">The Database </w:t>
+      </w:r>
+      <w:r>
+        <w:rPr>
+          <w:lang w:val="en-IE"/>
+        </w:rPr>
+        <w:t xml:space="preserve">must be backed up to a </w:t>
+      </w:r>
+      <w:r>
+        <w:rPr>
+          <w:lang w:val="en-IE"/>
+        </w:rPr>
+        <w:t>separate SQL file that will be stored on cloud storage.</w:t>
+      </w:r>
+    </w:p>
+    <w:p>
+      <w:pPr>
+        <w:pStyle w:val="Heading5"/>
+        <w:rPr>
+          <w:lang w:val="en-IE"/>
+        </w:rPr>
+      </w:pPr>
+      <w:r>
+        <w:rPr>
+          <w:lang w:val="en-IE"/>
+        </w:rPr>
+        <w:t>Database Recovery</w:t>
+      </w:r>
+    </w:p>
+    <w:p>
+      <w:pPr>
+        <w:rPr>
+          <w:lang w:val="en-IE"/>
+        </w:rPr>
+      </w:pPr>
+      <w:r>
+        <w:rPr>
+          <w:lang w:val="en-IE"/>
+        </w:rPr>
+        <w:t>The Database must be able to be restored from the Backup SQL fi</w:t>
+      </w:r>
+      <w:r>
+        <w:rPr>
+          <w:lang w:val="en-IE"/>
+        </w:rPr>
+        <w:t>le that stored on cloud storage.</w:t>
+      </w:r>
       <w:bookmarkStart w:id="19" w:name="_GoBack"/>
       <w:bookmarkEnd w:id="19"/>
-      <w:r>
-        <w:rPr>
-          <w:lang w:val="en-GB"/>
-        </w:rPr>
-        <w:t xml:space="preserve"> the system.</w:t>
-      </w:r>
-    </w:p>
-    <w:p>
-      <w:pPr>
-        <w:pStyle w:val="Heading4"/>
-        <w:rPr>
-          <w:lang w:val="en-IE"/>
-        </w:rPr>
-      </w:pPr>
-      <w:r>
-        <w:rPr>
-          <w:lang w:val="en-IE"/>
-        </w:rPr>
-        <w:t>Data requirements</w:t>
-      </w:r>
-    </w:p>
-    <w:p>
-      <w:pPr>
-        <w:pStyle w:val="Heading5"/>
-        <w:rPr>
-          <w:lang w:val="en-IE"/>
-        </w:rPr>
-      </w:pPr>
-      <w:r>
-        <w:rPr>
-          <w:lang w:val="en-IE"/>
-        </w:rPr>
-        <w:t>Database Backup</w:t>
-      </w:r>
-    </w:p>
-    <w:p>
-      <w:pPr>
-        <w:rPr>
-          <w:lang w:val="en-IE"/>
-        </w:rPr>
-      </w:pPr>
-      <w:r>
-        <w:rPr>
-          <w:lang w:val="en-IE"/>
-        </w:rPr>
-        <w:t xml:space="preserve">The Database </w:t>
-      </w:r>
-      <w:r>
-        <w:rPr>
-          <w:lang w:val="en-IE"/>
-        </w:rPr>
-        <w:t xml:space="preserve">must be backed up to a </w:t>
-      </w:r>
-      <w:r>
-        <w:rPr>
-          <w:lang w:val="en-IE"/>
-        </w:rPr>
-        <w:t>separate SQL file that will be stored on cloud storage.</w:t>
-      </w:r>
-    </w:p>
-    <w:p>
-      <w:pPr>
-        <w:pStyle w:val="Heading5"/>
-        <w:rPr>
-          <w:lang w:val="en-IE"/>
-        </w:rPr>
-      </w:pPr>
-      <w:r>
-        <w:rPr>
-          <w:lang w:val="en-IE"/>
-        </w:rPr>
-        <w:t>Database Recovery</w:t>
-      </w:r>
-    </w:p>
-    <w:p>
-      <w:pPr>
-        <w:rPr>
-          <w:lang w:val="en-IE"/>
-        </w:rPr>
-      </w:pPr>
-      <w:r>
-        <w:rPr>
-          <w:lang w:val="en-IE"/>
-        </w:rPr>
-        <w:t>The Database must be able to be restored from the Backup SQL fi</w:t>
-      </w:r>
-      <w:r>
-        <w:rPr>
-          <w:lang w:val="en-IE"/>
-        </w:rPr>
-        <w:t>le that stored on cloud storage.</w:t>
-      </w:r>
-    </w:p>
-    <w:p>
-      <w:pPr>
-        <w:rPr>
-          <w:lang w:val="en-IE"/>
-        </w:rPr>
-      </w:pPr>
     </w:p>
     <w:p>
       <w:pPr>
@@ -10436,63 +10428,404 @@
           <w:lang w:val="en-IE"/>
         </w:rPr>
       </w:pPr>
-      <w:bookmarkStart w:id="20" w:name="_Toc475697260"/>
+      <w:bookmarkStart w:id="20" w:name="_Toc475697262"/>
+      <w:r>
+        <w:rPr>
+          <w:lang w:val="en-IE"/>
+        </w:rPr>
+        <w:t>Usability requirements</w:t>
+      </w:r>
+      <w:bookmarkEnd w:id="20"/>
+    </w:p>
+    <w:p>
+      <w:pPr>
+        <w:jc w:val="left"/>
+        <w:rPr>
+          <w:lang w:val="en-IE"/>
+        </w:rPr>
+      </w:pPr>
+      <w:r>
+        <w:rPr>
+          <w:lang w:val="en-IE"/>
+        </w:rPr>
+        <w:t>User must be able to use a smart phone, tablet or laptop computer.</w:t>
+      </w:r>
+    </w:p>
+    <w:p>
+      <w:pPr>
+        <w:jc w:val="left"/>
+        <w:rPr>
+          <w:lang w:val="en-IE"/>
+        </w:rPr>
+      </w:pPr>
+      <w:r>
+        <w:rPr>
+          <w:lang w:val="en-IE"/>
+        </w:rPr>
+        <w:t>The user must be familiar with using an internet browser.</w:t>
+      </w:r>
+    </w:p>
+    <w:p>
+      <w:pPr>
+        <w:jc w:val="left"/>
+        <w:rPr>
+          <w:lang w:val="en-IE"/>
+        </w:rPr>
+      </w:pPr>
+      <w:r>
+        <w:rPr>
+          <w:lang w:val="en-IE"/>
+        </w:rPr>
+        <w:t>Preferably user will be familiar with online shopping would be beneficial, but this not necessary.</w:t>
+      </w:r>
+    </w:p>
+    <w:p>
+      <w:pPr>
+        <w:pStyle w:val="Heading2"/>
+        <w:rPr>
+          <w:lang w:val="en-IE"/>
+        </w:rPr>
+      </w:pPr>
+      <w:bookmarkStart w:id="21" w:name="_Toc475697263"/>
+      <w:r>
+        <w:rPr>
+          <w:lang w:val="en-IE"/>
+        </w:rPr>
+        <w:t>Architecture</w:t>
+      </w:r>
+      <w:bookmarkEnd w:id="21"/>
+    </w:p>
+    <w:p>
+      <w:pPr>
+        <w:pStyle w:val="Heading3"/>
+        <w:rPr>
+          <w:lang w:val="en-IE"/>
+        </w:rPr>
+      </w:pPr>
+      <w:bookmarkStart w:id="22" w:name="_Toc475697260"/>
+      <w:r>
+        <w:rPr>
+          <w:lang w:val="en-IE"/>
+        </w:rPr>
+        <w:t xml:space="preserve">User </w:t>
+      </w:r>
+      <w:r>
+        <w:rPr>
+          <w:lang w:val="en-IE"/>
+        </w:rPr>
+        <w:t>R</w:t>
+      </w:r>
+      <w:r>
+        <w:rPr>
+          <w:lang w:val="en-IE"/>
+        </w:rPr>
+        <w:t>equirements</w:t>
+      </w:r>
+      <w:bookmarkEnd w:id="22"/>
+      <w:r>
+        <w:rPr>
+          <w:lang w:val="en-IE"/>
+        </w:rPr>
+        <w:t xml:space="preserve"> </w:t>
+      </w:r>
+      <w:r>
+        <w:rPr>
+          <w:lang w:val="en-IE"/>
+        </w:rPr>
+        <w:t>and Roles</w:t>
+      </w:r>
+    </w:p>
+    <w:p>
+      <w:pPr>
+        <w:rPr>
+          <w:b/>
+          <w:lang w:val="en-IE"/>
+        </w:rPr>
+      </w:pPr>
+      <w:r>
+        <w:rPr>
+          <w:b/>
+          <w:lang w:val="en-IE"/>
+        </w:rPr>
+        <w:t>1.</w:t>
+      </w:r>
+      <w:r>
+        <w:rPr>
+          <w:b/>
+          <w:lang w:val="en-IE"/>
+        </w:rPr>
+        <w:tab/>
+        <w:t>Registered User</w:t>
+      </w:r>
+    </w:p>
+    <w:p>
+      <w:pPr>
+        <w:rPr>
+          <w:lang w:val="en-IE"/>
+        </w:rPr>
+      </w:pPr>
       <w:r>
         <w:rPr>
           <w:lang w:val="en-IE"/>
         </w:rPr>
         <w:lastRenderedPageBreak/>
-        <w:t>User requirements</w:t>
-      </w:r>
-      <w:bookmarkEnd w:id="20"/>
-    </w:p>
-    <w:p>
-      <w:pPr>
-        <w:pStyle w:val="Heading2"/>
-        <w:rPr>
-          <w:lang w:val="en-IE"/>
-        </w:rPr>
-      </w:pPr>
-      <w:bookmarkStart w:id="21" w:name="_Toc475697261"/>
+        <w:t>The registered user will be able to access the application. When they register and save the details and agree to the terms and conditions they will have extra perks. Like choosing their favourite items and view their previous orders to make the order process faster. They will also gain extra discount codes or promotional content will be displayed to them upon log in.</w:t>
+      </w:r>
+    </w:p>
+    <w:p>
+      <w:pPr>
+        <w:rPr>
+          <w:lang w:val="en-IE"/>
+        </w:rPr>
+      </w:pPr>
+    </w:p>
+    <w:p>
+      <w:pPr>
+        <w:rPr>
+          <w:lang w:val="en-IE"/>
+        </w:rPr>
+      </w:pPr>
+    </w:p>
+    <w:p>
+      <w:pPr>
+        <w:rPr>
+          <w:b/>
+          <w:lang w:val="en-IE"/>
+        </w:rPr>
+      </w:pPr>
+      <w:r>
+        <w:rPr>
+          <w:b/>
+          <w:lang w:val="en-IE"/>
+        </w:rPr>
+        <w:t>2.</w:t>
+      </w:r>
+      <w:r>
+        <w:rPr>
+          <w:b/>
+          <w:lang w:val="en-IE"/>
+        </w:rPr>
+        <w:tab/>
+        <w:t>Unregistered User/Guest</w:t>
+      </w:r>
+    </w:p>
+    <w:p>
+      <w:pPr>
+        <w:rPr>
+          <w:lang w:val="en-IE"/>
+        </w:rPr>
+      </w:pPr>
+      <w:r>
+        <w:rPr>
+          <w:lang w:val="en-IE"/>
+        </w:rPr>
+        <w:t>The Guest User will be able to access and use the standard features like selecting items and purchasing them like registered users but will not be able to apply discount codes or see promotional content. They will be unable to save their favourite items.</w:t>
+      </w:r>
+    </w:p>
+    <w:p>
+      <w:pPr>
+        <w:rPr>
+          <w:lang w:val="en-IE"/>
+        </w:rPr>
+      </w:pPr>
+    </w:p>
+    <w:p>
+      <w:pPr>
+        <w:rPr>
+          <w:b/>
+          <w:lang w:val="en-IE"/>
+        </w:rPr>
+      </w:pPr>
+      <w:r>
+        <w:rPr>
+          <w:b/>
+          <w:lang w:val="en-IE"/>
+        </w:rPr>
+        <w:t>3.</w:t>
+      </w:r>
+      <w:r>
+        <w:rPr>
+          <w:b/>
+          <w:lang w:val="en-IE"/>
+        </w:rPr>
+        <w:tab/>
+        <w:t>Administrator User</w:t>
+      </w:r>
+    </w:p>
+    <w:p>
+      <w:pPr>
+        <w:rPr>
+          <w:lang w:val="en-IE"/>
+        </w:rPr>
+      </w:pPr>
+      <w:r>
+        <w:rPr>
+          <w:lang w:val="en-IE"/>
+        </w:rPr>
+        <w:t>The Administrator user will have full access to the application as well as the administrator console view. Here they will manage Advertisements and Promotional Content Displaying. As well as manage Items for sale and Item Prices.</w:t>
+      </w:r>
+    </w:p>
+    <w:p>
+      <w:pPr>
+        <w:rPr>
+          <w:lang w:val="en-IE"/>
+        </w:rPr>
+      </w:pPr>
+      <w:r>
+        <w:rPr>
+          <w:lang w:val="en-IE"/>
+        </w:rPr>
+        <w:t xml:space="preserve">This will all be done through the administrator console view. In further development they may be able to generate reports based on anonymous data collected during the application use e.g. number </w:t>
+      </w:r>
+      <w:proofErr w:type="spellStart"/>
+      <w:r>
+        <w:rPr>
+          <w:lang w:val="en-IE"/>
+        </w:rPr>
+        <w:t>if</w:t>
+      </w:r>
+      <w:proofErr w:type="spellEnd"/>
+      <w:r>
+        <w:rPr>
+          <w:lang w:val="en-IE"/>
+        </w:rPr>
+        <w:t xml:space="preserve"> users, the type of users whether guest or registered, the Popular Items etc.</w:t>
+      </w:r>
+    </w:p>
+    <w:p>
+      <w:pPr>
+        <w:pStyle w:val="Heading3"/>
+        <w:rPr>
+          <w:lang w:val="en-IE"/>
+        </w:rPr>
+      </w:pPr>
+      <w:bookmarkStart w:id="23" w:name="_Toc475697261"/>
       <w:r>
         <w:rPr>
           <w:lang w:val="en-IE"/>
         </w:rPr>
         <w:t>Environmental requirements</w:t>
       </w:r>
-      <w:bookmarkEnd w:id="21"/>
-    </w:p>
-    <w:p>
-      <w:pPr>
-        <w:pStyle w:val="Heading2"/>
-        <w:rPr>
-          <w:lang w:val="en-IE"/>
-        </w:rPr>
-      </w:pPr>
-      <w:bookmarkStart w:id="22" w:name="_Toc475697262"/>
-      <w:r>
-        <w:rPr>
-          <w:lang w:val="en-IE"/>
-        </w:rPr>
-        <w:t>Usability requirements</w:t>
-      </w:r>
-      <w:bookmarkEnd w:id="22"/>
-    </w:p>
-    <w:p>
-      <w:pPr>
-        <w:pStyle w:val="Heading2"/>
-        <w:rPr>
-          <w:lang w:val="en-IE"/>
-        </w:rPr>
-      </w:pPr>
-      <w:bookmarkStart w:id="23" w:name="_Toc475697263"/>
-      <w:r>
-        <w:rPr>
-          <w:lang w:val="en-IE"/>
-        </w:rPr>
-        <w:t>Design and Architecture</w:t>
-      </w:r>
       <w:bookmarkEnd w:id="23"/>
+    </w:p>
+    <w:p>
+      <w:pPr>
+        <w:rPr>
+          <w:rFonts w:asciiTheme="minorHAnsi" w:hAnsiTheme="minorHAnsi"/>
+          <w:b/>
+          <w:sz w:val="28"/>
+          <w:szCs w:val="22"/>
+          <w:lang w:val="en-IE"/>
+        </w:rPr>
+      </w:pPr>
+      <w:r>
+        <w:rPr>
+          <w:b/>
+          <w:sz w:val="28"/>
+        </w:rPr>
+        <w:t>Operating environment</w:t>
+      </w:r>
+    </w:p>
+    <w:p>
+      <w:pPr>
+        <w:rPr>
+          <w:sz w:val="22"/>
+        </w:rPr>
+      </w:pPr>
+      <w:r>
+        <w:t>The Application is Designed to work on all web capable mobile devices. Specifically, for Smart Phones. The recommended browser is chrome although it will work on any web browser.</w:t>
+      </w:r>
+      <w:r>
+        <w:br/>
+        <w:t>The data will be stored on the server and the web application hosted online so a stable 4G or WIFI connection is required to access and use the web application.</w:t>
+      </w:r>
+    </w:p>
+    <w:p>
+      <w:pPr>
+        <w:rPr>
+          <w:b/>
+          <w:sz w:val="28"/>
+        </w:rPr>
+      </w:pPr>
+      <w:r>
+        <w:rPr>
+          <w:b/>
+          <w:sz w:val="28"/>
+        </w:rPr>
+        <w:lastRenderedPageBreak/>
+        <w:t>Development Environment</w:t>
+      </w:r>
+    </w:p>
+    <w:p>
+      <w:pPr>
+        <w:rPr>
+          <w:sz w:val="22"/>
+        </w:rPr>
+      </w:pPr>
+      <w:r>
+        <w:t>The development will be done using a chrome browser, sublime Text editor and XAMPP localhost Server using myphpadmin for database creation and management. It will be developed in HTML 5, CSS 3, Bootstrap CSS, some JS elements (angular JS and React JS) and PHP 5.5.</w:t>
+      </w:r>
+      <w:r>
+        <w:br/>
+        <w:t>I will also be using the PayPal API payment gateway for Security and sandboxed payments in the Prototype to create a complete a complete user process or Journey.</w:t>
+      </w:r>
+    </w:p>
+    <w:p>
+      <w:pPr>
+        <w:rPr>
+          <w:rFonts w:asciiTheme="minorHAnsi" w:hAnsiTheme="minorHAnsi"/>
+          <w:b/>
+          <w:sz w:val="28"/>
+          <w:szCs w:val="22"/>
+          <w:lang w:val="en-IE"/>
+        </w:rPr>
+      </w:pPr>
+      <w:r>
+        <w:rPr>
+          <w:b/>
+          <w:sz w:val="28"/>
+        </w:rPr>
+        <w:t>Assumptions and dependencies</w:t>
+      </w:r>
+    </w:p>
+    <w:p>
+      <w:pPr>
+        <w:rPr>
+          <w:sz w:val="22"/>
+        </w:rPr>
+      </w:pPr>
+      <w:r>
+        <w:t xml:space="preserve">Without a WIFI or 3G/4G data connection users will not be able to connect to the internet to access the web application therefore an internet connection is required. </w:t>
+      </w:r>
+    </w:p>
+    <w:p>
+      <w:r>
+        <w:t>If a user doesn’t have either a credit/debit card or a PayPal account, they will be unable to purchase Items. An option for cash payment may be added in further developments, but for now Digital payments are required.</w:t>
+      </w:r>
+    </w:p>
+    <w:p>
+      <w:r>
+        <w:t>Users must consent to payment and accept terms and conditions of PayPal.</w:t>
+      </w:r>
+    </w:p>
+    <w:p>
+      <w:r>
+        <w:t>It is assumed that users are on premises of the cinema in in the screen and seat location they have input in to the application. In future development a JS seating map may be implemented.</w:t>
+      </w:r>
+    </w:p>
+    <w:p>
+      <w:pPr>
+        <w:rPr>
+          <w:lang w:val="en-IE"/>
+        </w:rPr>
+      </w:pPr>
+    </w:p>
+    <w:p>
+      <w:pPr>
+        <w:rPr>
+          <w:lang w:val="en-IE"/>
+        </w:rPr>
+      </w:pPr>
     </w:p>
     <w:p>
       <w:pPr>
@@ -10611,6 +10944,7 @@
         </w:numPr>
       </w:pPr>
       <w:r>
+        <w:lastRenderedPageBreak/>
         <w:t>Cart Page</w:t>
       </w:r>
     </w:p>
@@ -10807,6 +11141,7 @@
           <w:noProof/>
           <w:lang w:val="en-IE" w:eastAsia="en-IE"/>
         </w:rPr>
+        <w:lastRenderedPageBreak/>
         <w:drawing>
           <wp:anchor distT="0" distB="0" distL="114300" distR="114300" simplePos="0" relativeHeight="251659264" behindDoc="0" locked="0" layoutInCell="1" allowOverlap="1" wp14:anchorId="66211483" wp14:editId="0E8D5C62">
             <wp:simplePos x="0" y="0"/>
@@ -10885,7 +11220,6 @@
         <w:rPr>
           <w:lang w:val="en-GB"/>
         </w:rPr>
-        <w:lastRenderedPageBreak/>
         <w:t>Login</w:t>
       </w:r>
       <w:bookmarkEnd w:id="29"/>
@@ -10932,6 +11266,7 @@
           <w:noProof/>
           <w:lang w:val="en-IE"/>
         </w:rPr>
+        <w:lastRenderedPageBreak/>
         <w:drawing>
           <wp:anchor distT="0" distB="0" distL="114300" distR="114300" simplePos="0" relativeHeight="251658240" behindDoc="0" locked="0" layoutInCell="1" allowOverlap="1" wp14:anchorId="329E9702" wp14:editId="4736BD3A">
             <wp:simplePos x="0" y="0"/>
@@ -11028,7 +11363,6 @@
           <w:szCs w:val="20"/>
           <w:lang w:val="en-GB"/>
         </w:rPr>
-        <w:lastRenderedPageBreak/>
         <w:t>Registration</w:t>
       </w:r>
       <w:bookmarkEnd w:id="32"/>
@@ -11095,7 +11429,14 @@
         <w:rPr>
           <w:lang w:val="en-GB"/>
         </w:rPr>
-        <w:t>has both inputs and a connection to the Database so it has to provide a secure connection to the database and the input boxes must have protection against Injection attacks.</w:t>
+        <w:t xml:space="preserve">has both inputs and a connection to the Database so it has to provide a secure </w:t>
+      </w:r>
+      <w:r>
+        <w:rPr>
+          <w:lang w:val="en-GB"/>
+        </w:rPr>
+        <w:lastRenderedPageBreak/>
+        <w:t>connection to the database and the input boxes must have protection against Injection attacks.</w:t>
       </w:r>
       <w:r>
         <w:rPr>
@@ -11197,7 +11538,6 @@
         <w:rPr>
           <w:lang w:val="en-GB"/>
         </w:rPr>
-        <w:lastRenderedPageBreak/>
         <w:t>Screen and Seat Selection</w:t>
       </w:r>
       <w:bookmarkEnd w:id="35"/>
@@ -11249,6 +11589,7 @@
           <w:noProof/>
           <w:lang w:val="en-IE" w:eastAsia="en-IE"/>
         </w:rPr>
+        <w:lastRenderedPageBreak/>
         <w:drawing>
           <wp:inline distT="0" distB="0" distL="0" distR="0" wp14:anchorId="3BFBF8DF" wp14:editId="68BA66C6">
             <wp:extent cx="5027050" cy="5848350"/>
@@ -11327,7 +11668,6 @@
         <w:rPr>
           <w:lang w:val="en-GB"/>
         </w:rPr>
-        <w:lastRenderedPageBreak/>
         <w:t>Item Selection</w:t>
       </w:r>
       <w:bookmarkEnd w:id="38"/>
@@ -11486,7 +11826,6 @@
         <w:rPr>
           <w:lang w:val="en-GB"/>
         </w:rPr>
-        <w:lastRenderedPageBreak/>
         <w:t>Cart</w:t>
       </w:r>
       <w:bookmarkEnd w:id="41"/>
@@ -11620,6 +11959,7 @@
           <w:noProof/>
           <w:lang w:val="en-IE" w:eastAsia="en-IE"/>
         </w:rPr>
+        <w:lastRenderedPageBreak/>
         <w:drawing>
           <wp:inline distT="0" distB="0" distL="0" distR="0" wp14:anchorId="700D1563" wp14:editId="13D5F253">
             <wp:extent cx="4562475" cy="5960745"/>
@@ -11682,7 +12022,6 @@
         <w:rPr>
           <w:lang w:val="en-GB"/>
         </w:rPr>
-        <w:lastRenderedPageBreak/>
         <w:t>Payment</w:t>
       </w:r>
       <w:bookmarkEnd w:id="44"/>
@@ -11782,6 +12121,7 @@
           <w:noProof/>
           <w:lang w:val="en-IE" w:eastAsia="en-IE"/>
         </w:rPr>
+        <w:lastRenderedPageBreak/>
         <w:drawing>
           <wp:inline distT="0" distB="0" distL="0" distR="0" wp14:anchorId="6188879D" wp14:editId="6D847AE9">
             <wp:extent cx="4191000" cy="5099819"/>
@@ -11868,7 +12208,6 @@
         <w:rPr>
           <w:lang w:val="en-GB"/>
         </w:rPr>
-        <w:lastRenderedPageBreak/>
         <w:t>Menu Bar and My Account Screen</w:t>
       </w:r>
       <w:bookmarkEnd w:id="47"/>
@@ -11924,6 +12263,7 @@
           <w:noProof/>
           <w:lang w:val="en-IE" w:eastAsia="en-IE"/>
         </w:rPr>
+        <w:lastRenderedPageBreak/>
         <w:drawing>
           <wp:inline distT="0" distB="0" distL="0" distR="0" wp14:anchorId="76F81CBE" wp14:editId="27739545">
             <wp:extent cx="3105150" cy="3241441"/>
@@ -19978,7 +20318,6 @@
   <w:style w:type="character" w:default="1" w:styleId="DefaultParagraphFont">
     <w:name w:val="Default Paragraph Font"/>
     <w:uiPriority w:val="1"/>
-    <w:semiHidden/>
     <w:unhideWhenUsed/>
   </w:style>
   <w:style w:type="table" w:default="1" w:styleId="TableNormal">
@@ -20675,7 +21014,7 @@
 </file>
 
 <file path=customXml/itemProps1.xml><?xml version="1.0" encoding="utf-8"?>
-<ds:datastoreItem xmlns:ds="http://schemas.openxmlformats.org/officeDocument/2006/customXml" ds:itemID="{D5F0353F-1E17-4CCE-8D77-23D69D98CCFC}">
+<ds:datastoreItem xmlns:ds="http://schemas.openxmlformats.org/officeDocument/2006/customXml" ds:itemID="{232A43D6-F19A-4762-A291-9EBCD0A68960}">
   <ds:schemaRefs>
     <ds:schemaRef ds:uri="http://schemas.openxmlformats.org/officeDocument/2006/bibliography"/>
   </ds:schemaRefs>

</xml_diff>

<commit_message>
tech report updated v2.02 cleaned up some redundant code
</commit_message>
<xml_diff>
--- a/Report/Technical Report V2.02.docx
+++ b/Report/Technical Report V2.02.docx
@@ -5028,126 +5028,93 @@
     <w:p>
       <w:pPr>
         <w:jc w:val="left"/>
-        <w:rPr>
-          <w:lang w:val="en-GB"/>
-        </w:rPr>
-      </w:pPr>
-      <w:r>
-        <w:rPr>
-          <w:lang w:val="en-GB"/>
-        </w:rPr>
-        <w:t>C#:</w:t>
-      </w:r>
-      <w:r>
-        <w:rPr>
-          <w:lang w:val="en-GB"/>
-        </w:rPr>
+      </w:pPr>
+      <w:r>
+        <w:t>HTML:</w:t>
+      </w:r>
+      <w:r>
         <w:tab/>
       </w:r>
       <w:r>
-        <w:rPr>
-          <w:lang w:val="en-GB"/>
-        </w:rPr>
         <w:tab/>
-      </w:r>
-      <w:r>
-        <w:rPr>
-          <w:lang w:val="en-GB"/>
-        </w:rPr>
-        <w:tab/>
-        <w:t>The programming language I plan to use.</w:t>
+        <w:t>Hypertext Markup Language, a web design language.</w:t>
       </w:r>
     </w:p>
     <w:p>
       <w:pPr>
         <w:ind w:left="2160" w:hanging="2160"/>
         <w:jc w:val="left"/>
-      </w:pPr>
-      <w:r>
-        <w:t>JavaScript:</w:t>
-      </w:r>
-      <w:r>
+        <w:rPr>
+          <w:lang w:val="en-GB"/>
+        </w:rPr>
+      </w:pPr>
+      <w:r>
+        <w:rPr>
+          <w:lang w:val="en-GB"/>
+        </w:rPr>
+        <w:t>Bootstrap CSS:</w:t>
+      </w:r>
+      <w:r>
+        <w:rPr>
+          <w:lang w:val="en-GB"/>
+        </w:rPr>
         <w:tab/>
-      </w:r>
-      <w:r>
-        <w:t>A</w:t>
-      </w:r>
-      <w:r>
-        <w:t>nother programming Language I plan to use for Seat Selection.</w:t>
-      </w:r>
-    </w:p>
-    <w:p>
-      <w:pPr>
-        <w:jc w:val="left"/>
-      </w:pPr>
-      <w:r>
-        <w:t>HTML:</w:t>
-      </w:r>
-      <w:r>
+        <w:t xml:space="preserve">The term for Mobile CSS that is a form of Responsive Web Design </w:t>
+      </w:r>
+    </w:p>
+    <w:p>
+      <w:pPr>
+        <w:rPr>
+          <w:rStyle w:val="NoSpacingChar"/>
+        </w:rPr>
+      </w:pPr>
+      <w:r>
+        <w:rPr>
+          <w:lang w:val="en-GB"/>
+        </w:rPr>
+        <w:t>CSS:</w:t>
+      </w:r>
+      <w:r>
+        <w:rPr>
+          <w:lang w:val="en-GB"/>
+        </w:rPr>
         <w:tab/>
       </w:r>
       <w:r>
+        <w:rPr>
+          <w:lang w:val="en-GB"/>
+        </w:rPr>
         <w:tab/>
-        <w:t>Hypertext Markup Language, a web design language.</w:t>
+      </w:r>
+      <w:r>
+        <w:rPr>
+          <w:lang w:val="en-GB"/>
+        </w:rPr>
+        <w:tab/>
+      </w:r>
+      <w:r>
+        <w:rPr>
+          <w:rStyle w:val="NoSpacingChar"/>
+        </w:rPr>
+        <w:t>Cascading Style Sheets, used to style the appearance.</w:t>
       </w:r>
     </w:p>
     <w:p>
       <w:pPr>
         <w:ind w:left="2160" w:hanging="2160"/>
         <w:jc w:val="left"/>
-        <w:rPr>
-          <w:lang w:val="en-GB"/>
-        </w:rPr>
-      </w:pPr>
-      <w:r>
-        <w:rPr>
-          <w:lang w:val="en-GB"/>
-        </w:rPr>
-        <w:t>Bootstrap CSS:</w:t>
-      </w:r>
-      <w:r>
-        <w:rPr>
-          <w:lang w:val="en-GB"/>
-        </w:rPr>
+      </w:pPr>
+      <w:r>
+        <w:t>JavaScript:</w:t>
+      </w:r>
+      <w:r>
         <w:tab/>
-        <w:t xml:space="preserve">The term for Mobile CSS that is a form of Responsive Web Design </w:t>
-      </w:r>
-    </w:p>
-    <w:p>
-      <w:pPr>
-        <w:rPr>
-          <w:rStyle w:val="NoSpacingChar"/>
-        </w:rPr>
-      </w:pPr>
-      <w:r>
-        <w:rPr>
-          <w:lang w:val="en-GB"/>
-        </w:rPr>
-        <w:t>CSS:</w:t>
-      </w:r>
-      <w:r>
-        <w:rPr>
-          <w:lang w:val="en-GB"/>
-        </w:rPr>
-        <w:tab/>
-      </w:r>
-      <w:r>
-        <w:rPr>
-          <w:lang w:val="en-GB"/>
-        </w:rPr>
-        <w:tab/>
-      </w:r>
-      <w:r>
-        <w:rPr>
-          <w:lang w:val="en-GB"/>
-        </w:rPr>
-        <w:tab/>
-      </w:r>
-      <w:r>
-        <w:rPr>
-          <w:rStyle w:val="NoSpacingChar"/>
-        </w:rPr>
-        <w:t>Cascading Style Sheets, used to style the appearance.</w:t>
+      </w:r>
+      <w:r>
+        <w:t>A</w:t>
+      </w:r>
+      <w:r>
+        <w:t>nother programming Language I plan to use for Seat Selection.</w:t>
       </w:r>
     </w:p>
     <w:p>
@@ -5195,7 +5162,13 @@
           <w:lang w:val="en-GB"/>
         </w:rPr>
         <w:tab/>
-        <w:t>A form of JavaScript</w:t>
+        <w:t>A JavaScript</w:t>
+      </w:r>
+      <w:r>
+        <w:rPr>
+          <w:lang w:val="en-GB"/>
+        </w:rPr>
+        <w:t xml:space="preserve"> Framework</w:t>
       </w:r>
       <w:r>
         <w:rPr>
@@ -8795,19 +8768,7 @@
         <w:rPr>
           <w:lang w:val="en-IE"/>
         </w:rPr>
-        <w:t>T</w:t>
-      </w:r>
-      <w:r>
-        <w:rPr>
-          <w:lang w:val="en-IE"/>
-        </w:rPr>
-        <w:t xml:space="preserve">his will be designed </w:t>
-      </w:r>
-      <w:r>
-        <w:rPr>
-          <w:lang w:val="en-IE"/>
-        </w:rPr>
-        <w:t>to display desktop computer or laptop</w:t>
+        <w:t>This will be designed to display desktop computer or laptop</w:t>
       </w:r>
       <w:r>
         <w:rPr>
@@ -9556,21 +9517,7 @@
           <w:b/>
           <w:lang w:val="en-IE"/>
         </w:rPr>
-        <w:t xml:space="preserve">User wants to </w:t>
-      </w:r>
-      <w:r>
-        <w:rPr>
-          <w:b/>
-          <w:lang w:val="en-IE"/>
-        </w:rPr>
-        <w:t>edit</w:t>
-      </w:r>
-      <w:r>
-        <w:rPr>
-          <w:b/>
-          <w:lang w:val="en-IE"/>
-        </w:rPr>
-        <w:t xml:space="preserve"> item</w:t>
+        <w:t>User wants to edit item</w:t>
       </w:r>
       <w:r>
         <w:rPr>
@@ -13018,8 +12965,201 @@
         <w:rPr>
           <w:lang w:val="en-IE"/>
         </w:rPr>
-        <w:t>Unit testing</w:t>
-      </w:r>
+        <w:t>I was testing through agile development of the app, so adding a feature</w:t>
+      </w:r>
+      <w:r>
+        <w:rPr>
+          <w:lang w:val="en-IE"/>
+        </w:rPr>
+        <w:t>/aspect</w:t>
+      </w:r>
+      <w:r>
+        <w:rPr>
+          <w:lang w:val="en-IE"/>
+        </w:rPr>
+        <w:t xml:space="preserve">, debugging a feature </w:t>
+      </w:r>
+      <w:r>
+        <w:rPr>
+          <w:lang w:val="en-IE"/>
+        </w:rPr>
+        <w:t>and trying to fix the issue</w:t>
+      </w:r>
+      <w:r>
+        <w:rPr>
+          <w:lang w:val="en-IE"/>
+        </w:rPr>
+        <w:t xml:space="preserve"> before moving on to another feature/aspect</w:t>
+      </w:r>
+      <w:r>
+        <w:rPr>
+          <w:lang w:val="en-IE"/>
+        </w:rPr>
+        <w:t>. The 2 that were most difficult were the CSS and Bootstrap conflictions</w:t>
+      </w:r>
+      <w:r>
+        <w:rPr>
+          <w:lang w:val="en-IE"/>
+        </w:rPr>
+        <w:t xml:space="preserve"> and PHP.</w:t>
+      </w:r>
+    </w:p>
+    <w:p>
+      <w:pPr>
+        <w:ind w:hanging="11"/>
+        <w:rPr>
+          <w:lang w:val="en-IE"/>
+        </w:rPr>
+      </w:pPr>
+      <w:r>
+        <w:rPr>
+          <w:lang w:val="en-IE"/>
+        </w:rPr>
+        <w:t xml:space="preserve">For the CSS and Bootstrap </w:t>
+      </w:r>
+      <w:r>
+        <w:rPr>
+          <w:lang w:val="en-IE"/>
+        </w:rPr>
+        <w:t>conflictions,</w:t>
+      </w:r>
+      <w:r>
+        <w:rPr>
+          <w:lang w:val="en-IE"/>
+        </w:rPr>
+        <w:t xml:space="preserve"> </w:t>
+      </w:r>
+      <w:r>
+        <w:rPr>
+          <w:lang w:val="en-IE"/>
+        </w:rPr>
+        <w:t xml:space="preserve">I was able to </w:t>
+      </w:r>
+      <w:r>
+        <w:rPr>
+          <w:lang w:val="en-IE"/>
+        </w:rPr>
+        <w:t>use the developer tools built</w:t>
+      </w:r>
+      <w:r>
+        <w:rPr>
+          <w:lang w:val="en-IE"/>
+        </w:rPr>
+        <w:t xml:space="preserve"> </w:t>
+      </w:r>
+      <w:r>
+        <w:rPr>
+          <w:lang w:val="en-IE"/>
+        </w:rPr>
+        <w:t>in to Google Chrome</w:t>
+      </w:r>
+      <w:r>
+        <w:rPr>
+          <w:lang w:val="en-IE"/>
+        </w:rPr>
+        <w:t xml:space="preserve">. </w:t>
+      </w:r>
+      <w:r>
+        <w:rPr>
+          <w:lang w:val="en-IE"/>
+        </w:rPr>
+        <w:t>I</w:t>
+      </w:r>
+      <w:r>
+        <w:rPr>
+          <w:lang w:val="en-IE"/>
+        </w:rPr>
+        <w:t>f there was a default Bootstrap class or id I would remove the conflicting part,</w:t>
+      </w:r>
+      <w:r>
+        <w:rPr>
+          <w:lang w:val="en-IE"/>
+        </w:rPr>
+        <w:t xml:space="preserve"> in the development tools and then see the affect it would have on the browser without altering the file.</w:t>
+      </w:r>
+      <w:r>
+        <w:rPr>
+          <w:lang w:val="en-IE"/>
+        </w:rPr>
+        <w:t xml:space="preserve"> Once I was sure I had it figure out I then went back to the </w:t>
+      </w:r>
+      <w:r>
+        <w:rPr>
+          <w:lang w:val="en-IE"/>
+        </w:rPr>
+        <w:t>Project</w:t>
+      </w:r>
+      <w:r>
+        <w:rPr>
+          <w:lang w:val="en-IE"/>
+        </w:rPr>
+        <w:t xml:space="preserve"> files and added or removed to whatever class or ID</w:t>
+      </w:r>
+      <w:r>
+        <w:rPr>
+          <w:lang w:val="en-IE"/>
+        </w:rPr>
+        <w:t>,</w:t>
+      </w:r>
+      <w:r>
+        <w:rPr>
+          <w:lang w:val="en-IE"/>
+        </w:rPr>
+        <w:t xml:space="preserve"> on the specific file and line number which I was shown in the development tools.</w:t>
+      </w:r>
+    </w:p>
+    <w:p>
+      <w:pPr>
+        <w:rPr>
+          <w:lang w:val="en-IE"/>
+        </w:rPr>
+      </w:pPr>
+    </w:p>
+    <w:p>
+      <w:pPr>
+        <w:ind w:hanging="11"/>
+        <w:rPr>
+          <w:lang w:val="en-IE"/>
+        </w:rPr>
+      </w:pPr>
+      <w:r>
+        <w:rPr>
+          <w:lang w:val="en-IE"/>
+        </w:rPr>
+        <w:t xml:space="preserve">I also used a few other </w:t>
+      </w:r>
+      <w:r>
+        <w:rPr>
+          <w:lang w:val="en-IE"/>
+        </w:rPr>
+        <w:t xml:space="preserve">extensions in chrome </w:t>
+      </w:r>
+      <w:r>
+        <w:rPr>
+          <w:lang w:val="en-IE"/>
+        </w:rPr>
+        <w:t>to complement the design</w:t>
+      </w:r>
+      <w:r>
+        <w:rPr>
+          <w:lang w:val="en-IE"/>
+        </w:rPr>
+        <w:t xml:space="preserve">, like </w:t>
+      </w:r>
+      <w:r>
+        <w:rPr>
+          <w:lang w:val="en-IE"/>
+        </w:rPr>
+        <w:t>Page Ruler</w:t>
+      </w:r>
+      <w:r>
+        <w:rPr>
+          <w:lang w:val="en-IE"/>
+        </w:rPr>
+        <w:t>, ColorZilla</w:t>
+      </w:r>
+      <w:bookmarkStart w:id="50" w:name="_GoBack"/>
+      <w:bookmarkEnd w:id="50"/>
     </w:p>
     <w:p>
       <w:pPr>
@@ -13028,14 +13168,14 @@
           <w:lang w:val="en-IE"/>
         </w:rPr>
       </w:pPr>
-      <w:bookmarkStart w:id="50" w:name="_Toc475697275"/>
+      <w:bookmarkStart w:id="51" w:name="_Toc475697275"/>
       <w:r>
         <w:rPr>
           <w:lang w:val="en-IE"/>
         </w:rPr>
         <w:t>Customer testing</w:t>
       </w:r>
-      <w:bookmarkEnd w:id="50"/>
+      <w:bookmarkEnd w:id="51"/>
     </w:p>
     <w:p>
       <w:pPr>
@@ -13080,10 +13220,10 @@
             <v:path o:extrusionok="f" gradientshapeok="t" o:connecttype="rect"/>
             <o:lock v:ext="edit" aspectratio="t"/>
           </v:shapetype>
-          <v:shape id="_x0000_i1049" type="#_x0000_t75" style="width:77.45pt;height:49.6pt" o:ole="">
+          <v:shape id="_x0000_i1025" type="#_x0000_t75" style="width:77.45pt;height:49.6pt" o:ole="">
             <v:imagedata r:id="rId32" o:title=""/>
           </v:shape>
-          <o:OLEObject Type="Embed" ProgID="Package" ShapeID="_x0000_i1049" DrawAspect="Icon" ObjectID="_1595702278" r:id="rId33"/>
+          <o:OLEObject Type="Embed" ProgID="Package" ShapeID="_x0000_i1025" DrawAspect="Icon" ObjectID="_1595782377" r:id="rId33"/>
         </w:object>
       </w:r>
       <w:r>
@@ -13091,10 +13231,10 @@
           <w:lang w:val="en-IE"/>
         </w:rPr>
         <w:object w:dxaOrig="1543" w:dyaOrig="991" w14:anchorId="511CB655">
-          <v:shape id="_x0000_i1047" type="#_x0000_t75" style="width:77.45pt;height:49.6pt" o:ole="">
+          <v:shape id="_x0000_i1026" type="#_x0000_t75" style="width:77.45pt;height:49.6pt" o:ole="">
             <v:imagedata r:id="rId34" o:title=""/>
           </v:shape>
-          <o:OLEObject Type="Embed" ProgID="Package" ShapeID="_x0000_i1047" DrawAspect="Icon" ObjectID="_1595702279" r:id="rId35"/>
+          <o:OLEObject Type="Embed" ProgID="Package" ShapeID="_x0000_i1026" DrawAspect="Icon" ObjectID="_1595782378" r:id="rId35"/>
         </w:object>
       </w:r>
       <w:r>
@@ -13102,14 +13242,12 @@
           <w:lang w:val="en-IE"/>
         </w:rPr>
         <w:object w:dxaOrig="1543" w:dyaOrig="991" w14:anchorId="292BBB54">
-          <v:shape id="_x0000_i1044" type="#_x0000_t75" style="width:77.45pt;height:49.6pt" o:ole="">
+          <v:shape id="_x0000_i1027" type="#_x0000_t75" style="width:77.45pt;height:49.6pt" o:ole="">
             <v:imagedata r:id="rId36" o:title=""/>
           </v:shape>
-          <o:OLEObject Type="Embed" ProgID="Package" ShapeID="_x0000_i1044" DrawAspect="Icon" ObjectID="_1595702280" r:id="rId37"/>
+          <o:OLEObject Type="Embed" ProgID="Package" ShapeID="_x0000_i1027" DrawAspect="Icon" ObjectID="_1595782379" r:id="rId37"/>
         </w:object>
       </w:r>
-      <w:bookmarkStart w:id="51" w:name="_GoBack"/>
-      <w:bookmarkEnd w:id="51"/>
     </w:p>
     <w:p>
       <w:pPr>
@@ -13175,6 +13313,211 @@
           <w:lang w:val="en-IE"/>
         </w:rPr>
       </w:pPr>
+      <w:r>
+        <w:rPr>
+          <w:lang w:val="en-IE"/>
+        </w:rPr>
+        <w:t xml:space="preserve">From the very start this project was an uphill battle. As I had started to develop the application a lot of changes had been made. </w:t>
+      </w:r>
+      <w:proofErr w:type="spellStart"/>
+      <w:r>
+        <w:rPr>
+          <w:lang w:val="en-IE"/>
+        </w:rPr>
+        <w:t>Ihad</w:t>
+      </w:r>
+      <w:proofErr w:type="spellEnd"/>
+      <w:r>
+        <w:rPr>
+          <w:lang w:val="en-IE"/>
+        </w:rPr>
+        <w:t xml:space="preserve"> initially planned to develop in C# with a code first database using visual studio, then after spending months obsessing, trying to get a JavaScript seating map working I ended up thinking I would develop in android natively. That turned out to be a completely different and frustratingly difficult environment to set up without causing issues for other projects.</w:t>
+      </w:r>
+    </w:p>
+    <w:p>
+      <w:pPr>
+        <w:rPr>
+          <w:lang w:val="en-IE"/>
+        </w:rPr>
+      </w:pPr>
+      <w:r>
+        <w:rPr>
+          <w:lang w:val="en-IE"/>
+        </w:rPr>
+        <w:t xml:space="preserve">In the end I steeled on the core web development languages with a plan to </w:t>
+      </w:r>
+      <w:proofErr w:type="gramStart"/>
+      <w:r>
+        <w:rPr>
+          <w:lang w:val="en-IE"/>
+        </w:rPr>
+        <w:t>use  Apache</w:t>
+      </w:r>
+      <w:proofErr w:type="gramEnd"/>
+      <w:r>
+        <w:rPr>
+          <w:lang w:val="en-IE"/>
+        </w:rPr>
+        <w:t xml:space="preserve"> Cordova to compile down in to an native android and </w:t>
+      </w:r>
+      <w:proofErr w:type="spellStart"/>
+      <w:r>
+        <w:rPr>
+          <w:lang w:val="en-IE"/>
+        </w:rPr>
+        <w:t>iOs</w:t>
+      </w:r>
+      <w:proofErr w:type="spellEnd"/>
+      <w:r>
+        <w:rPr>
+          <w:lang w:val="en-IE"/>
+        </w:rPr>
+        <w:t xml:space="preserve"> applications.</w:t>
+      </w:r>
+    </w:p>
+    <w:p>
+      <w:pPr>
+        <w:rPr>
+          <w:lang w:val="en-IE"/>
+        </w:rPr>
+      </w:pPr>
+      <w:proofErr w:type="gramStart"/>
+      <w:r>
+        <w:rPr>
+          <w:lang w:val="en-IE"/>
+        </w:rPr>
+        <w:t>Again</w:t>
+      </w:r>
+      <w:proofErr w:type="gramEnd"/>
+      <w:r>
+        <w:rPr>
+          <w:lang w:val="en-IE"/>
+        </w:rPr>
+        <w:t xml:space="preserve"> this changed as I begun to develop and found gaps in my knowledge that delayed me in developing the prototype as I had to refresh everything as I hadn’t done ‘pure’ web development since 2</w:t>
+      </w:r>
+      <w:r>
+        <w:rPr>
+          <w:vertAlign w:val="superscript"/>
+          <w:lang w:val="en-IE"/>
+        </w:rPr>
+        <w:t>nd</w:t>
+      </w:r>
+      <w:r>
+        <w:rPr>
+          <w:lang w:val="en-IE"/>
+        </w:rPr>
+        <w:t xml:space="preserve"> year. </w:t>
+      </w:r>
+    </w:p>
+    <w:p>
+      <w:pPr>
+        <w:rPr>
+          <w:lang w:val="en-IE"/>
+        </w:rPr>
+      </w:pPr>
+      <w:r>
+        <w:rPr>
+          <w:lang w:val="en-IE"/>
+        </w:rPr>
+        <w:t xml:space="preserve">I done a course on Udemy.com on web development and again had to refresh my knowledge on software engineering, project management and </w:t>
+      </w:r>
+      <w:r>
+        <w:rPr>
+          <w:lang w:val="en-IE"/>
+        </w:rPr>
+        <w:t xml:space="preserve">PHP which I had again previously done through independent learning </w:t>
+      </w:r>
+      <w:r>
+        <w:rPr>
+          <w:lang w:val="en-IE"/>
+        </w:rPr>
+        <w:t>course on codeacademy.com.</w:t>
+      </w:r>
+    </w:p>
+    <w:p>
+      <w:pPr>
+        <w:rPr>
+          <w:lang w:val="en-IE"/>
+        </w:rPr>
+      </w:pPr>
+      <w:r>
+        <w:rPr>
+          <w:lang w:val="en-IE"/>
+        </w:rPr>
+        <w:t>Each time becoming obsessed and spending more time than I should have on each, all outside of working full time. The other distraction.</w:t>
+      </w:r>
+      <w:r>
+        <w:rPr>
+          <w:lang w:val="en-IE"/>
+        </w:rPr>
+        <w:t xml:space="preserve"> The prototype itself and timescale then influenced me more meaning it is merely a proof of concept more than a prototype both creating more ideas for functions or design or things having to be removed and focused on fully. </w:t>
+      </w:r>
+    </w:p>
+    <w:p>
+      <w:pPr>
+        <w:rPr>
+          <w:lang w:val="en-IE"/>
+        </w:rPr>
+      </w:pPr>
+      <w:r>
+        <w:rPr>
+          <w:lang w:val="en-IE"/>
+        </w:rPr>
+        <w:t xml:space="preserve">Whilst developing I had researched and attempted </w:t>
+      </w:r>
+      <w:proofErr w:type="gramStart"/>
+      <w:r>
+        <w:rPr>
+          <w:lang w:val="en-IE"/>
+        </w:rPr>
+        <w:t>a number of</w:t>
+      </w:r>
+      <w:proofErr w:type="gramEnd"/>
+      <w:r>
+        <w:rPr>
+          <w:lang w:val="en-IE"/>
+        </w:rPr>
+        <w:t xml:space="preserve"> things for example the failed JS Seating Map, Registration features, which I spent time on but removed or didn’t include as I felt that a </w:t>
+      </w:r>
+      <w:r>
+        <w:rPr>
+          <w:lang w:val="en-IE"/>
+        </w:rPr>
+        <w:t>I would rather have something working correctly than only he idea being featured. Although again due to time restraints and delays some error found during user testing have been left in.</w:t>
+      </w:r>
+    </w:p>
+    <w:p>
+      <w:pPr>
+        <w:rPr>
+          <w:lang w:val="en-IE"/>
+        </w:rPr>
+      </w:pPr>
+      <w:r>
+        <w:rPr>
+          <w:lang w:val="en-IE"/>
+        </w:rPr>
+        <w:t xml:space="preserve">Overall it is okay, but I feel had </w:t>
+      </w:r>
+      <w:r>
+        <w:rPr>
+          <w:lang w:val="en-IE"/>
+        </w:rPr>
+        <w:t>life not got in my way at times then maybe it could have been done better. But I am happy with what I had got.</w:t>
+      </w:r>
+    </w:p>
+    <w:p>
+      <w:pPr>
+        <w:rPr>
+          <w:lang w:val="en-IE"/>
+        </w:rPr>
+      </w:pPr>
+      <w:r>
+        <w:rPr>
+          <w:lang w:val="en-IE"/>
+        </w:rPr>
+        <w:lastRenderedPageBreak/>
+        <w:t xml:space="preserve"> </w:t>
+      </w:r>
     </w:p>
     <w:p>
       <w:pPr>
@@ -21045,6 +21388,7 @@
   <w:style w:type="character" w:default="1" w:styleId="DefaultParagraphFont">
     <w:name w:val="Default Paragraph Font"/>
     <w:uiPriority w:val="1"/>
+    <w:semiHidden/>
     <w:unhideWhenUsed/>
   </w:style>
   <w:style w:type="table" w:default="1" w:styleId="TableNormal">
@@ -21741,7 +22085,7 @@
 </file>
 
 <file path=customXml/itemProps1.xml><?xml version="1.0" encoding="utf-8"?>
-<ds:datastoreItem xmlns:ds="http://schemas.openxmlformats.org/officeDocument/2006/customXml" ds:itemID="{F07029D9-3F1A-4816-9ED4-9DD10AEB3D05}">
+<ds:datastoreItem xmlns:ds="http://schemas.openxmlformats.org/officeDocument/2006/customXml" ds:itemID="{ACCFB3B9-20B7-47E8-AA35-DAF18AE12162}">
   <ds:schemaRefs>
     <ds:schemaRef ds:uri="http://schemas.openxmlformats.org/officeDocument/2006/bibliography"/>
   </ds:schemaRefs>

</xml_diff>

<commit_message>
tech report updated v2.02
</commit_message>
<xml_diff>
--- a/Report/Technical Report V2.02.docx
+++ b/Report/Technical Report V2.02.docx
@@ -13156,26 +13156,480 @@
         <w:rPr>
           <w:lang w:val="en-IE"/>
         </w:rPr>
-        <w:t>, ColorZilla</w:t>
-      </w:r>
-      <w:bookmarkStart w:id="50" w:name="_GoBack"/>
+        <w:t xml:space="preserve">, </w:t>
+      </w:r>
+      <w:proofErr w:type="spellStart"/>
+      <w:r>
+        <w:rPr>
+          <w:lang w:val="en-IE"/>
+        </w:rPr>
+        <w:t>ColorZilla</w:t>
+      </w:r>
+      <w:proofErr w:type="spellEnd"/>
+      <w:r>
+        <w:rPr>
+          <w:lang w:val="en-IE"/>
+        </w:rPr>
+        <w:t xml:space="preserve"> and React Debugging tool.</w:t>
+      </w:r>
+    </w:p>
+    <w:p>
+      <w:pPr>
+        <w:ind w:hanging="11"/>
+        <w:rPr>
+          <w:lang w:val="en-IE"/>
+        </w:rPr>
+      </w:pPr>
+      <w:r>
+        <w:rPr>
+          <w:lang w:val="en-IE"/>
+        </w:rPr>
+        <w:t>As for the PHP</w:t>
+      </w:r>
+      <w:r>
+        <w:rPr>
+          <w:lang w:val="en-IE"/>
+        </w:rPr>
+        <w:t xml:space="preserve">, that was more difficult. I had </w:t>
+      </w:r>
+      <w:r>
+        <w:rPr>
+          <w:lang w:val="en-IE"/>
+        </w:rPr>
+        <w:t>created php features in a separate pure PHP project</w:t>
+      </w:r>
+      <w:r>
+        <w:rPr>
+          <w:lang w:val="en-IE"/>
+        </w:rPr>
+        <w:t>s using online tutorial guides</w:t>
+      </w:r>
+      <w:r>
+        <w:rPr>
+          <w:lang w:val="en-IE"/>
+        </w:rPr>
+        <w:t xml:space="preserve">. </w:t>
+      </w:r>
+      <w:r>
+        <w:rPr>
+          <w:lang w:val="en-IE"/>
+        </w:rPr>
+        <w:t xml:space="preserve">I then tried merging them before implementing to the </w:t>
+      </w:r>
+      <w:r>
+        <w:rPr>
+          <w:lang w:val="en-IE"/>
+        </w:rPr>
+        <w:t>prototype</w:t>
+      </w:r>
+      <w:r>
+        <w:rPr>
+          <w:lang w:val="en-IE"/>
+        </w:rPr>
+        <w:t xml:space="preserve"> (this is also the reason why the project on github is called </w:t>
+      </w:r>
+      <w:proofErr w:type="spellStart"/>
+      <w:r>
+        <w:rPr>
+          <w:lang w:val="en-IE"/>
+        </w:rPr>
+        <w:t>NewUITest</w:t>
+      </w:r>
+      <w:proofErr w:type="spellEnd"/>
+      <w:r>
+        <w:rPr>
+          <w:lang w:val="en-IE"/>
+        </w:rPr>
+        <w:t>)</w:t>
+      </w:r>
+      <w:r>
+        <w:rPr>
+          <w:lang w:val="en-IE"/>
+        </w:rPr>
+        <w:t>.</w:t>
+      </w:r>
+    </w:p>
+    <w:p>
+      <w:pPr>
+        <w:ind w:hanging="11"/>
+        <w:rPr>
+          <w:lang w:val="en-IE"/>
+        </w:rPr>
+      </w:pPr>
+      <w:r>
+        <w:rPr>
+          <w:lang w:val="en-IE"/>
+        </w:rPr>
+        <w:t xml:space="preserve">When </w:t>
+      </w:r>
+      <w:r>
+        <w:rPr>
+          <w:lang w:val="en-IE"/>
+        </w:rPr>
+        <w:t xml:space="preserve">I had </w:t>
+      </w:r>
+      <w:r>
+        <w:rPr>
+          <w:lang w:val="en-IE"/>
+        </w:rPr>
+        <w:t>first created the login, it hadn’t been working correctly. I had tried ad</w:t>
+      </w:r>
+      <w:r>
+        <w:rPr>
+          <w:lang w:val="en-IE"/>
+        </w:rPr>
+        <w:t>ding recommended default</w:t>
+      </w:r>
+      <w:r>
+        <w:rPr>
+          <w:lang w:val="en-IE"/>
+        </w:rPr>
+        <w:t xml:space="preserve"> MySQL error catchers, but it </w:t>
+      </w:r>
+      <w:r>
+        <w:rPr>
+          <w:lang w:val="en-IE"/>
+        </w:rPr>
+        <w:t>appeared</w:t>
+      </w:r>
+      <w:r>
+        <w:rPr>
+          <w:lang w:val="en-IE"/>
+        </w:rPr>
+        <w:t xml:space="preserve"> to </w:t>
+      </w:r>
+      <w:r>
+        <w:rPr>
+          <w:lang w:val="en-IE"/>
+        </w:rPr>
+        <w:t xml:space="preserve">be </w:t>
+      </w:r>
+      <w:r>
+        <w:rPr>
+          <w:lang w:val="en-IE"/>
+        </w:rPr>
+        <w:t>work</w:t>
+      </w:r>
+      <w:r>
+        <w:rPr>
+          <w:lang w:val="en-IE"/>
+        </w:rPr>
+        <w:t>ing</w:t>
+      </w:r>
+      <w:r>
+        <w:rPr>
+          <w:lang w:val="en-IE"/>
+        </w:rPr>
+        <w:t xml:space="preserve"> correctly. The session was created and displaying. I used several echo and print statements to display values to check they were there</w:t>
+      </w:r>
+      <w:r>
+        <w:rPr>
+          <w:lang w:val="en-IE"/>
+        </w:rPr>
+        <w:t xml:space="preserve"> and being stored</w:t>
+      </w:r>
+      <w:r>
+        <w:rPr>
+          <w:lang w:val="en-IE"/>
+        </w:rPr>
+        <w:t xml:space="preserve">. </w:t>
+      </w:r>
+      <w:r>
+        <w:rPr>
+          <w:lang w:val="en-IE"/>
+        </w:rPr>
+        <w:t>Once it was</w:t>
+      </w:r>
+      <w:r>
+        <w:rPr>
+          <w:lang w:val="en-IE"/>
+        </w:rPr>
+        <w:t xml:space="preserve"> fixed</w:t>
+      </w:r>
+      <w:r>
+        <w:rPr>
+          <w:lang w:val="en-IE"/>
+        </w:rPr>
+        <w:t>,</w:t>
+      </w:r>
+      <w:r>
+        <w:rPr>
+          <w:lang w:val="en-IE"/>
+        </w:rPr>
+        <w:t xml:space="preserve"> I implemented it</w:t>
+      </w:r>
+      <w:r>
+        <w:rPr>
+          <w:lang w:val="en-IE"/>
+        </w:rPr>
+        <w:t xml:space="preserve"> in to my</w:t>
+      </w:r>
+      <w:r>
+        <w:rPr>
+          <w:lang w:val="en-IE"/>
+        </w:rPr>
+        <w:t xml:space="preserve"> prototype</w:t>
+      </w:r>
+      <w:r>
+        <w:rPr>
+          <w:lang w:val="en-IE"/>
+        </w:rPr>
+        <w:t xml:space="preserve">. </w:t>
+      </w:r>
+    </w:p>
+    <w:p>
+      <w:pPr>
+        <w:ind w:hanging="11"/>
+        <w:rPr>
+          <w:lang w:val="en-IE"/>
+        </w:rPr>
+      </w:pPr>
+      <w:r>
+        <w:rPr>
+          <w:lang w:val="en-IE"/>
+        </w:rPr>
+        <w:t xml:space="preserve">I tried to implement </w:t>
+      </w:r>
+      <w:r>
+        <w:rPr>
+          <w:lang w:val="en-IE"/>
+        </w:rPr>
+        <w:t>a</w:t>
+      </w:r>
+      <w:r>
+        <w:rPr>
+          <w:lang w:val="en-IE"/>
+        </w:rPr>
+        <w:t xml:space="preserve"> </w:t>
+      </w:r>
+      <w:r>
+        <w:rPr>
+          <w:lang w:val="en-IE"/>
+        </w:rPr>
+        <w:t xml:space="preserve">registration </w:t>
+      </w:r>
+      <w:r>
+        <w:rPr>
+          <w:lang w:val="en-IE"/>
+        </w:rPr>
+        <w:t xml:space="preserve">feature. </w:t>
+      </w:r>
+      <w:r>
+        <w:rPr>
+          <w:lang w:val="en-IE"/>
+        </w:rPr>
+        <w:t>I</w:t>
+      </w:r>
+      <w:r>
+        <w:rPr>
+          <w:lang w:val="en-IE"/>
+        </w:rPr>
+        <w:t xml:space="preserve"> ended up</w:t>
+      </w:r>
+      <w:r>
+        <w:rPr>
+          <w:lang w:val="en-IE"/>
+        </w:rPr>
+        <w:t xml:space="preserve"> spen</w:t>
+      </w:r>
+      <w:r>
+        <w:rPr>
+          <w:lang w:val="en-IE"/>
+        </w:rPr>
+        <w:t>ding</w:t>
+      </w:r>
+      <w:r>
+        <w:rPr>
+          <w:lang w:val="en-IE"/>
+        </w:rPr>
+        <w:t xml:space="preserve"> a lot of time</w:t>
+      </w:r>
+      <w:r>
+        <w:rPr>
+          <w:lang w:val="en-IE"/>
+        </w:rPr>
+        <w:t xml:space="preserve"> </w:t>
+      </w:r>
+      <w:r>
+        <w:rPr>
+          <w:lang w:val="en-IE"/>
+        </w:rPr>
+        <w:t>going through the apache logs and debugging every instance or error I found</w:t>
+      </w:r>
+      <w:r>
+        <w:rPr>
+          <w:lang w:val="en-IE"/>
+        </w:rPr>
+        <w:t>.</w:t>
+      </w:r>
+      <w:r>
+        <w:rPr>
+          <w:lang w:val="en-IE"/>
+        </w:rPr>
+        <w:t xml:space="preserve"> </w:t>
+      </w:r>
+      <w:r>
+        <w:rPr>
+          <w:lang w:val="en-IE"/>
+        </w:rPr>
+        <w:t>U</w:t>
+      </w:r>
+      <w:r>
+        <w:rPr>
+          <w:lang w:val="en-IE"/>
+        </w:rPr>
+        <w:t>ntil everything seemed to be working and no more errors displayed</w:t>
+      </w:r>
+      <w:r>
+        <w:rPr>
+          <w:lang w:val="en-IE"/>
+        </w:rPr>
+        <w:t xml:space="preserve"> or in the logs</w:t>
+      </w:r>
+      <w:r>
+        <w:rPr>
+          <w:lang w:val="en-IE"/>
+        </w:rPr>
+        <w:t>.</w:t>
+      </w:r>
+      <w:r>
+        <w:rPr>
+          <w:lang w:val="en-IE"/>
+        </w:rPr>
+        <w:t xml:space="preserve"> </w:t>
+      </w:r>
+      <w:bookmarkStart w:id="50" w:name="_Toc475697275"/>
+    </w:p>
+    <w:p>
+      <w:pPr>
+        <w:ind w:hanging="11"/>
+        <w:rPr>
+          <w:lang w:val="en-IE"/>
+        </w:rPr>
+      </w:pPr>
+      <w:r>
+        <w:rPr>
+          <w:lang w:val="en-IE"/>
+        </w:rPr>
+        <w:t>The main error was the connection to the database was there when reading from for the login page</w:t>
+      </w:r>
+      <w:r>
+        <w:rPr>
+          <w:lang w:val="en-IE"/>
+        </w:rPr>
+        <w:t xml:space="preserve">, but it was not writing data to the database. Instead it would create </w:t>
+      </w:r>
+      <w:r>
+        <w:rPr>
+          <w:lang w:val="en-IE"/>
+        </w:rPr>
+        <w:t>an</w:t>
+      </w:r>
+      <w:r>
+        <w:rPr>
+          <w:lang w:val="en-IE"/>
+        </w:rPr>
+        <w:t xml:space="preserve"> </w:t>
+      </w:r>
+      <w:r>
+        <w:rPr>
+          <w:lang w:val="en-IE"/>
+        </w:rPr>
+        <w:t>empty row</w:t>
+      </w:r>
+      <w:r>
+        <w:rPr>
+          <w:lang w:val="en-IE"/>
+        </w:rPr>
+        <w:t xml:space="preserve"> in the databas</w:t>
+      </w:r>
+      <w:r>
+        <w:rPr>
+          <w:lang w:val="en-IE"/>
+        </w:rPr>
+        <w:t>e</w:t>
+      </w:r>
+      <w:r>
+        <w:rPr>
+          <w:lang w:val="en-IE"/>
+        </w:rPr>
+        <w:t>.</w:t>
+      </w:r>
+      <w:r>
+        <w:rPr>
+          <w:lang w:val="en-IE"/>
+        </w:rPr>
+        <w:t xml:space="preserve"> Unfortunately, I never fixed this error. For a brief </w:t>
+      </w:r>
+      <w:r>
+        <w:rPr>
+          <w:lang w:val="en-IE"/>
+        </w:rPr>
+        <w:t>time,</w:t>
+      </w:r>
+      <w:r>
+        <w:rPr>
+          <w:lang w:val="en-IE"/>
+        </w:rPr>
+        <w:t xml:space="preserve"> I managed somehow to have it adding 2 rows to the database one empty row and </w:t>
+      </w:r>
+      <w:r>
+        <w:rPr>
+          <w:lang w:val="en-IE"/>
+        </w:rPr>
+        <w:t>a row</w:t>
+      </w:r>
+      <w:r>
+        <w:rPr>
+          <w:lang w:val="en-IE"/>
+        </w:rPr>
+        <w:t xml:space="preserve"> with data</w:t>
+      </w:r>
+      <w:r>
+        <w:rPr>
+          <w:lang w:val="en-IE"/>
+        </w:rPr>
+        <w:t>, but it nullified the Login.</w:t>
+      </w:r>
+      <w:r>
+        <w:rPr>
+          <w:lang w:val="en-IE"/>
+        </w:rPr>
+        <w:t xml:space="preserve"> Given these issues I never implemented the feature </w:t>
+      </w:r>
+      <w:r>
+        <w:rPr>
+          <w:lang w:val="en-IE"/>
+        </w:rPr>
+        <w:t>in to</w:t>
+      </w:r>
+      <w:r>
+        <w:rPr>
+          <w:lang w:val="en-IE"/>
+        </w:rPr>
+        <w:t xml:space="preserve"> the prototype</w:t>
+      </w:r>
+      <w:r>
+        <w:rPr>
+          <w:lang w:val="en-IE"/>
+        </w:rPr>
+        <w:t>.</w:t>
+      </w:r>
+    </w:p>
+    <w:p>
+      <w:pPr>
+        <w:pStyle w:val="Heading2"/>
+        <w:rPr>
+          <w:lang w:val="en-IE"/>
+        </w:rPr>
+      </w:pPr>
+      <w:r>
+        <w:rPr>
+          <w:lang w:val="en-IE"/>
+        </w:rPr>
+        <w:t>Customer testing</w:t>
+      </w:r>
       <w:bookmarkEnd w:id="50"/>
-    </w:p>
-    <w:p>
-      <w:pPr>
-        <w:pStyle w:val="Heading2"/>
-        <w:rPr>
-          <w:lang w:val="en-IE"/>
-        </w:rPr>
-      </w:pPr>
-      <w:bookmarkStart w:id="51" w:name="_Toc475697275"/>
-      <w:r>
-        <w:rPr>
-          <w:lang w:val="en-IE"/>
-        </w:rPr>
-        <w:t>Customer testing</w:t>
-      </w:r>
-      <w:bookmarkEnd w:id="51"/>
     </w:p>
     <w:p>
       <w:pPr>
@@ -13223,7 +13677,7 @@
           <v:shape id="_x0000_i1025" type="#_x0000_t75" style="width:77.45pt;height:49.6pt" o:ole="">
             <v:imagedata r:id="rId32" o:title=""/>
           </v:shape>
-          <o:OLEObject Type="Embed" ProgID="Package" ShapeID="_x0000_i1025" DrawAspect="Icon" ObjectID="_1595782377" r:id="rId33"/>
+          <o:OLEObject Type="Embed" ProgID="Package" ShapeID="_x0000_i1025" DrawAspect="Icon" ObjectID="_1595786482" r:id="rId33"/>
         </w:object>
       </w:r>
       <w:r>
@@ -13234,7 +13688,7 @@
           <v:shape id="_x0000_i1026" type="#_x0000_t75" style="width:77.45pt;height:49.6pt" o:ole="">
             <v:imagedata r:id="rId34" o:title=""/>
           </v:shape>
-          <o:OLEObject Type="Embed" ProgID="Package" ShapeID="_x0000_i1026" DrawAspect="Icon" ObjectID="_1595782378" r:id="rId35"/>
+          <o:OLEObject Type="Embed" ProgID="Package" ShapeID="_x0000_i1026" DrawAspect="Icon" ObjectID="_1595786483" r:id="rId35"/>
         </w:object>
       </w:r>
       <w:r>
@@ -13245,7 +13699,7 @@
           <v:shape id="_x0000_i1027" type="#_x0000_t75" style="width:77.45pt;height:49.6pt" o:ole="">
             <v:imagedata r:id="rId36" o:title=""/>
           </v:shape>
-          <o:OLEObject Type="Embed" ProgID="Package" ShapeID="_x0000_i1027" DrawAspect="Icon" ObjectID="_1595782379" r:id="rId37"/>
+          <o:OLEObject Type="Embed" ProgID="Package" ShapeID="_x0000_i1027" DrawAspect="Icon" ObjectID="_1595786484" r:id="rId37"/>
         </w:object>
       </w:r>
     </w:p>
@@ -13262,14 +13716,14 @@
         </w:rPr>
         <w:t xml:space="preserve"> </w:t>
       </w:r>
-      <w:bookmarkStart w:id="52" w:name="_Toc475697276"/>
+      <w:bookmarkStart w:id="51" w:name="_Toc475697276"/>
       <w:r>
         <w:rPr>
           <w:lang w:val="en-IE"/>
         </w:rPr>
         <w:t>Evaluation</w:t>
       </w:r>
-      <w:bookmarkEnd w:id="52"/>
+      <w:bookmarkEnd w:id="51"/>
     </w:p>
     <w:p>
       <w:pPr>
@@ -13298,40 +13752,40 @@
         <w:lastRenderedPageBreak/>
         <w:t xml:space="preserve"> </w:t>
       </w:r>
-      <w:bookmarkStart w:id="53" w:name="_Toc475697277"/>
+      <w:bookmarkStart w:id="52" w:name="_Toc475697277"/>
       <w:r>
         <w:rPr>
           <w:lang w:val="en-IE"/>
         </w:rPr>
         <w:t>Conclusions</w:t>
       </w:r>
+      <w:bookmarkEnd w:id="52"/>
+    </w:p>
+    <w:p>
+      <w:pPr>
+        <w:rPr>
+          <w:lang w:val="en-IE"/>
+        </w:rPr>
+      </w:pPr>
+      <w:r>
+        <w:rPr>
+          <w:lang w:val="en-IE"/>
+        </w:rPr>
+        <w:t>From the very start this project was an uphill battle. As I had started to develop the application a lot of changes had been made. I</w:t>
+      </w:r>
+      <w:r>
+        <w:rPr>
+          <w:lang w:val="en-IE"/>
+        </w:rPr>
+        <w:t xml:space="preserve"> </w:t>
+      </w:r>
+      <w:bookmarkStart w:id="53" w:name="_GoBack"/>
       <w:bookmarkEnd w:id="53"/>
-    </w:p>
-    <w:p>
-      <w:pPr>
-        <w:rPr>
-          <w:lang w:val="en-IE"/>
-        </w:rPr>
-      </w:pPr>
-      <w:r>
-        <w:rPr>
-          <w:lang w:val="en-IE"/>
-        </w:rPr>
-        <w:t xml:space="preserve">From the very start this project was an uphill battle. As I had started to develop the application a lot of changes had been made. </w:t>
-      </w:r>
-      <w:proofErr w:type="spellStart"/>
-      <w:r>
-        <w:rPr>
-          <w:lang w:val="en-IE"/>
-        </w:rPr>
-        <w:t>Ihad</w:t>
-      </w:r>
-      <w:proofErr w:type="spellEnd"/>
-      <w:r>
-        <w:rPr>
-          <w:lang w:val="en-IE"/>
-        </w:rPr>
-        <w:t xml:space="preserve"> initially planned to develop in C# with a code first database using visual studio, then after spending months obsessing, trying to get a JavaScript seating map working I ended up thinking I would develop in android natively. That turned out to be a completely different and frustratingly difficult environment to set up without causing issues for other projects.</w:t>
+      <w:r>
+        <w:rPr>
+          <w:lang w:val="en-IE"/>
+        </w:rPr>
+        <w:t>had initially planned to develop in C# with a code first database using visual studio, then after spending months obsessing, trying to get a JavaScript seating map working I ended up thinking I would develop in android natively. That turned out to be a completely different and frustratingly difficult environment to set up without causing issues for other projects.</w:t>
       </w:r>
     </w:p>
     <w:p>
@@ -20758,6 +21212,9 @@
   <w:num w:numId="25">
     <w:abstractNumId w:val="22"/>
   </w:num>
+  <w:num w:numId="26">
+    <w:abstractNumId w:val="22"/>
+  </w:num>
 </w:numbering>
 </file>
 
@@ -22085,7 +22542,7 @@
 </file>
 
 <file path=customXml/itemProps1.xml><?xml version="1.0" encoding="utf-8"?>
-<ds:datastoreItem xmlns:ds="http://schemas.openxmlformats.org/officeDocument/2006/customXml" ds:itemID="{ACCFB3B9-20B7-47E8-AA35-DAF18AE12162}">
+<ds:datastoreItem xmlns:ds="http://schemas.openxmlformats.org/officeDocument/2006/customXml" ds:itemID="{0015DCE8-10C8-45D4-B50C-AFAD6D2332B4}">
   <ds:schemaRefs>
     <ds:schemaRef ds:uri="http://schemas.openxmlformats.org/officeDocument/2006/bibliography"/>
   </ds:schemaRefs>

</xml_diff>